<commit_message>
updated the starter file again
</commit_message>
<xml_diff>
--- a/Requirement Gathering/House Management System.docx
+++ b/Requirement Gathering/House Management System.docx
@@ -12,6 +12,7 @@
           <w:color w:val="1E1E1E"/>
           <w:sz w:val="48"/>
           <w:szCs w:val="48"/>
+          <w:u w:val="single"/>
           <w:shd w:val="clear" w:color="auto" w:fill="FFFFFF"/>
         </w:rPr>
       </w:pPr>
@@ -23,24 +24,83 @@
           <w:color w:val="1E1E1E"/>
           <w:sz w:val="48"/>
           <w:szCs w:val="48"/>
-          <w:shd w:val="clear" w:color="auto" w:fill="FFFFFF"/>
-        </w:rPr>
-        <w:t>House Management System</w:t>
-      </w:r>
-    </w:p>
-    <w:p>
-      <w:pPr>
-        <w:jc w:val="both"/>
-        <w:rPr>
-          <w:rFonts w:ascii="Helvetica" w:hAnsi="Helvetica" w:cs="Helvetica"/>
-          <w:b/>
-          <w:bCs/>
-          <w:color w:val="1E1E1E"/>
-          <w:sz w:val="27"/>
-          <w:szCs w:val="27"/>
-          <w:shd w:val="clear" w:color="auto" w:fill="FFFFFF"/>
-        </w:rPr>
-      </w:pPr>
+          <w:u w:val="single"/>
+          <w:shd w:val="clear" w:color="auto" w:fill="FFFFFF"/>
+        </w:rPr>
+        <w:t xml:space="preserve">House Management </w:t>
+      </w:r>
+      <w:proofErr w:type="gramStart"/>
+      <w:r>
+        <w:rPr>
+          <w:rFonts w:ascii="Helvetica" w:hAnsi="Helvetica" w:cs="Helvetica"/>
+          <w:b/>
+          <w:bCs/>
+          <w:color w:val="1E1E1E"/>
+          <w:sz w:val="48"/>
+          <w:szCs w:val="48"/>
+          <w:u w:val="single"/>
+          <w:shd w:val="clear" w:color="auto" w:fill="FFFFFF"/>
+        </w:rPr>
+        <w:t>System</w:t>
+      </w:r>
+      <w:r>
+        <w:rPr>
+          <w:rFonts w:ascii="Helvetica" w:hAnsi="Helvetica" w:cs="Helvetica"/>
+          <w:b/>
+          <w:bCs/>
+          <w:color w:val="1E1E1E"/>
+          <w:sz w:val="48"/>
+          <w:szCs w:val="48"/>
+          <w:u w:val="single"/>
+          <w:shd w:val="clear" w:color="auto" w:fill="FFFFFF"/>
+        </w:rPr>
+        <w:t>(</w:t>
+      </w:r>
+      <w:proofErr w:type="spellStart"/>
+      <w:proofErr w:type="gramEnd"/>
+      <w:r>
+        <w:rPr>
+          <w:rFonts w:ascii="Helvetica" w:hAnsi="Helvetica" w:cs="Helvetica"/>
+          <w:b/>
+          <w:bCs/>
+          <w:color w:val="1E1E1E"/>
+          <w:sz w:val="48"/>
+          <w:szCs w:val="48"/>
+          <w:u w:val="single"/>
+          <w:shd w:val="clear" w:color="auto" w:fill="FFFFFF"/>
+        </w:rPr>
+        <w:t>Housify</w:t>
+      </w:r>
+      <w:proofErr w:type="spellEnd"/>
+      <w:r>
+        <w:rPr>
+          <w:rFonts w:ascii="Helvetica" w:hAnsi="Helvetica" w:cs="Helvetica"/>
+          <w:b/>
+          <w:bCs/>
+          <w:color w:val="1E1E1E"/>
+          <w:sz w:val="48"/>
+          <w:szCs w:val="48"/>
+          <w:u w:val="single"/>
+          <w:shd w:val="clear" w:color="auto" w:fill="FFFFFF"/>
+        </w:rPr>
+        <w:t>)</w:t>
+      </w:r>
+    </w:p>
+    <w:p>
+      <w:pPr>
+        <w:jc w:val="both"/>
+        <w:rPr>
+          <w:rFonts w:ascii="Helvetica" w:hAnsi="Helvetica" w:cs="Helvetica"/>
+          <w:b/>
+          <w:bCs/>
+          <w:color w:val="1E1E1E"/>
+          <w:sz w:val="27"/>
+          <w:szCs w:val="27"/>
+          <w:shd w:val="clear" w:color="auto" w:fill="FFFFFF"/>
+        </w:rPr>
+      </w:pPr>
+      <w:bookmarkStart w:id="0" w:name="_GoBack"/>
+      <w:bookmarkEnd w:id="0"/>
     </w:p>
     <w:p>
       <w:pPr>
@@ -139,37 +199,7 @@
           <w:szCs w:val="24"/>
           <w:shd w:val="clear" w:color="auto" w:fill="FFFFFF"/>
         </w:rPr>
-        <w:t xml:space="preserve"> create checklists that reflect up to </w:t>
-      </w:r>
-      <w:r>
-        <w:rPr>
-          <w:rFonts w:ascii="Helvetica" w:hAnsi="Helvetica" w:cs="Helvetica"/>
-          <w:color w:val="1E1E1E"/>
-          <w:sz w:val="24"/>
-          <w:szCs w:val="24"/>
-          <w:shd w:val="clear" w:color="auto" w:fill="FFFFFF"/>
-        </w:rPr>
-        <w:t xml:space="preserve">several </w:t>
-      </w:r>
-      <w:r>
-        <w:rPr>
-          <w:rFonts w:ascii="Helvetica" w:hAnsi="Helvetica" w:cs="Helvetica"/>
-          <w:color w:val="1E1E1E"/>
-          <w:sz w:val="24"/>
-          <w:szCs w:val="24"/>
-          <w:shd w:val="clear" w:color="auto" w:fill="FFFFFF"/>
-        </w:rPr>
-        <w:t>focus zones in their home and can schedule exactly when to complete each task (daily, weekly, bi-weekly, monthly, or seasonally).</w:t>
-      </w:r>
-      <w:r>
-        <w:rPr>
-          <w:rFonts w:ascii="Helvetica" w:hAnsi="Helvetica" w:cs="Helvetica"/>
-          <w:color w:val="1E1E1E"/>
-          <w:sz w:val="24"/>
-          <w:szCs w:val="24"/>
-          <w:shd w:val="clear" w:color="auto" w:fill="FFFFFF"/>
-        </w:rPr>
-        <w:t xml:space="preserve"> </w:t>
+        <w:t xml:space="preserve"> create checklists that reflect up to several focus zones in their home and can schedule exactly when to complete each task (daily, weekly, bi-weekly, monthly, or seasonally). </w:t>
       </w:r>
     </w:p>
     <w:p>
@@ -1102,17 +1132,7 @@
           <w:szCs w:val="27"/>
           <w:shd w:val="clear" w:color="auto" w:fill="FFFFFF"/>
         </w:rPr>
-        <w:t>T</w:t>
-      </w:r>
-      <w:r>
-        <w:rPr>
-          <w:rFonts w:ascii="Helvetica" w:hAnsi="Helvetica" w:cs="Helvetica"/>
-          <w:color w:val="1E1E1E"/>
-          <w:sz w:val="27"/>
-          <w:szCs w:val="27"/>
-          <w:shd w:val="clear" w:color="auto" w:fill="FFFFFF"/>
-        </w:rPr>
-        <w:t>ask assigned</w:t>
+        <w:t>Task assigned</w:t>
       </w:r>
     </w:p>
     <w:p>
@@ -1481,8 +1501,6 @@
         </w:rPr>
         <w:t>** This idea can be altered as we start developing app **</w:t>
       </w:r>
-      <w:bookmarkStart w:id="0" w:name="_GoBack"/>
-      <w:bookmarkEnd w:id="0"/>
     </w:p>
     <w:p>
       <w:pPr>
@@ -2229,6 +2247,7 @@
     <w:lsdException w:name="HTML Sample" w:semiHidden="1" w:unhideWhenUsed="1"/>
     <w:lsdException w:name="HTML Typewriter" w:semiHidden="1" w:unhideWhenUsed="1"/>
     <w:lsdException w:name="HTML Variable" w:semiHidden="1" w:unhideWhenUsed="1"/>
+    <w:lsdException w:name="Normal Table" w:semiHidden="1" w:unhideWhenUsed="1"/>
     <w:lsdException w:name="annotation subject" w:semiHidden="1" w:unhideWhenUsed="1"/>
     <w:lsdException w:name="No List" w:semiHidden="1" w:unhideWhenUsed="1"/>
     <w:lsdException w:name="Outline List 1" w:semiHidden="1" w:unhideWhenUsed="1"/>
@@ -2275,8 +2294,10 @@
     <w:lsdException w:name="Table Subtle 2" w:semiHidden="1" w:unhideWhenUsed="1"/>
     <w:lsdException w:name="Table Web 1" w:semiHidden="1" w:unhideWhenUsed="1"/>
     <w:lsdException w:name="Table Web 2" w:semiHidden="1" w:unhideWhenUsed="1"/>
+    <w:lsdException w:name="Table Web 3" w:semiHidden="1" w:unhideWhenUsed="1"/>
     <w:lsdException w:name="Balloon Text" w:semiHidden="1" w:unhideWhenUsed="1"/>
     <w:lsdException w:name="Table Grid" w:uiPriority="39"/>
+    <w:lsdException w:name="Table Theme" w:semiHidden="1" w:unhideWhenUsed="1"/>
     <w:lsdException w:name="Placeholder Text" w:semiHidden="1"/>
     <w:lsdException w:name="No Spacing" w:uiPriority="1" w:qFormat="1"/>
     <w:lsdException w:name="Light Shading" w:uiPriority="60"/>

</xml_diff>